<commit_message>
Worked on D, skipping B, now just add age filter for D
</commit_message>
<xml_diff>
--- a/Lab2/MIS344_Lab2_AHardt.docx
+++ b/Lab2/MIS344_Lab2_AHardt.docx
@@ -629,8 +629,370 @@
           </wp:inline>
         </w:drawing>
       </w:r>
+      <w:r>
+        <w:rPr>
+          <w:rFonts w:ascii="Times New Roman" w:hAnsi="Times New Roman" w:cs="Times New Roman"/>
+          <w:sz w:val="24"/>
+          <w:szCs w:val="24"/>
+        </w:rPr>
+        <w:br/>
+      </w:r>
+      <w:r>
+        <w:rPr>
+          <w:rFonts w:ascii="Times New Roman" w:hAnsi="Times New Roman" w:cs="Times New Roman"/>
+          <w:sz w:val="24"/>
+          <w:szCs w:val="24"/>
+        </w:rPr>
+        <w:br/>
+      </w:r>
+      <w:r>
+        <w:rPr>
+          <w:rFonts w:ascii="Times New Roman" w:hAnsi="Times New Roman" w:cs="Times New Roman"/>
+          <w:sz w:val="24"/>
+          <w:szCs w:val="24"/>
+        </w:rPr>
+        <w:t>Name the Crystal Report, Lab 2 Part A Your Name.rpt</w:t>
+      </w:r>
+      <w:r>
+        <w:rPr>
+          <w:rFonts w:ascii="Times New Roman" w:hAnsi="Times New Roman" w:cs="Times New Roman"/>
+          <w:sz w:val="24"/>
+          <w:szCs w:val="24"/>
+        </w:rPr>
+        <w:t xml:space="preserve"> Example: Lab2</w:t>
+      </w:r>
+      <w:r>
+        <w:rPr>
+          <w:rFonts w:ascii="Times New Roman" w:hAnsi="Times New Roman" w:cs="Times New Roman"/>
+          <w:sz w:val="24"/>
+          <w:szCs w:val="24"/>
+        </w:rPr>
+        <w:t>PartA</w:t>
+      </w:r>
+      <w:r>
+        <w:rPr>
+          <w:rFonts w:ascii="Times New Roman" w:hAnsi="Times New Roman" w:cs="Times New Roman"/>
+          <w:sz w:val="24"/>
+          <w:szCs w:val="24"/>
+        </w:rPr>
+        <w:t>_</w:t>
+      </w:r>
+      <w:r>
+        <w:rPr>
+          <w:rFonts w:ascii="Times New Roman" w:hAnsi="Times New Roman" w:cs="Times New Roman"/>
+          <w:sz w:val="24"/>
+          <w:szCs w:val="24"/>
+        </w:rPr>
+        <w:t>LStewart.rpt</w:t>
+      </w:r>
+    </w:p>
+    <w:p>
+      <w:pPr>
+        <w:spacing w:after="0" w:line="240" w:lineRule="auto"/>
+        <w:rPr>
+          <w:rFonts w:ascii="Times New Roman" w:hAnsi="Times New Roman" w:cs="Times New Roman"/>
+          <w:b/>
+          <w:sz w:val="24"/>
+          <w:szCs w:val="24"/>
+        </w:rPr>
+      </w:pPr>
+    </w:p>
+    <w:p>
+      <w:pPr>
+        <w:spacing w:after="0" w:line="240" w:lineRule="auto"/>
+        <w:rPr>
+          <w:rFonts w:ascii="Times New Roman" w:hAnsi="Times New Roman" w:cs="Times New Roman"/>
+          <w:b/>
+          <w:sz w:val="24"/>
+          <w:szCs w:val="24"/>
+          <w:u w:val="single"/>
+        </w:rPr>
+      </w:pPr>
+    </w:p>
+    <w:p>
+      <w:pPr>
+        <w:spacing w:after="0" w:line="240" w:lineRule="auto"/>
+        <w:rPr>
+          <w:rFonts w:ascii="Times New Roman" w:hAnsi="Times New Roman" w:cs="Times New Roman"/>
+          <w:b/>
+          <w:sz w:val="24"/>
+          <w:szCs w:val="24"/>
+          <w:u w:val="single"/>
+        </w:rPr>
+      </w:pPr>
+    </w:p>
+    <w:p>
+      <w:pPr>
+        <w:spacing w:after="0" w:line="240" w:lineRule="auto"/>
+        <w:rPr>
+          <w:rFonts w:ascii="Times New Roman" w:hAnsi="Times New Roman" w:cs="Times New Roman"/>
+          <w:b/>
+          <w:sz w:val="24"/>
+          <w:szCs w:val="24"/>
+          <w:u w:val="single"/>
+        </w:rPr>
+      </w:pPr>
+      <w:r>
+        <w:rPr>
+          <w:rFonts w:ascii="Times New Roman" w:hAnsi="Times New Roman" w:cs="Times New Roman"/>
+          <w:b/>
+          <w:sz w:val="24"/>
+          <w:szCs w:val="24"/>
+          <w:u w:val="single"/>
+        </w:rPr>
+        <w:t>Part B</w:t>
+      </w:r>
+      <w:r>
+        <w:rPr>
+          <w:rFonts w:ascii="Times New Roman" w:hAnsi="Times New Roman" w:cs="Times New Roman"/>
+          <w:b/>
+          <w:sz w:val="24"/>
+          <w:szCs w:val="24"/>
+          <w:u w:val="single"/>
+        </w:rPr>
+        <w:t xml:space="preserve"> </w:t>
+      </w:r>
+    </w:p>
+    <w:p>
+      <w:pPr>
+        <w:spacing w:after="0" w:line="240" w:lineRule="auto"/>
+        <w:rPr>
+          <w:rFonts w:ascii="Times New Roman" w:hAnsi="Times New Roman" w:cs="Times New Roman"/>
+          <w:sz w:val="24"/>
+          <w:szCs w:val="24"/>
+        </w:rPr>
+      </w:pPr>
+    </w:p>
+    <w:p>
+      <w:pPr>
+        <w:spacing w:after="0" w:line="240" w:lineRule="auto"/>
+        <w:rPr>
+          <w:rFonts w:ascii="Times New Roman" w:hAnsi="Times New Roman" w:cs="Times New Roman"/>
+          <w:sz w:val="24"/>
+          <w:szCs w:val="24"/>
+        </w:rPr>
+      </w:pPr>
+      <w:r>
+        <w:rPr>
+          <w:rFonts w:ascii="Times New Roman" w:hAnsi="Times New Roman" w:cs="Times New Roman"/>
+          <w:sz w:val="24"/>
+          <w:szCs w:val="24"/>
+        </w:rPr>
+        <w:t>Use Visual Studio to create a Crystal Report. The database you will want to connect to will be CPS95E that resides in Microsoft SQL Server.</w:t>
+      </w:r>
+      <w:r>
+        <w:rPr>
+          <w:rFonts w:ascii="Times New Roman" w:hAnsi="Times New Roman" w:cs="Times New Roman"/>
+          <w:sz w:val="24"/>
+          <w:szCs w:val="24"/>
+        </w:rPr>
+        <w:br/>
+      </w:r>
+      <w:r>
+        <w:rPr>
+          <w:rFonts w:ascii="Times New Roman" w:hAnsi="Times New Roman" w:cs="Times New Roman"/>
+          <w:sz w:val="24"/>
+          <w:szCs w:val="24"/>
+        </w:rPr>
+        <w:br/>
+      </w:r>
+      <w:r>
+        <w:rPr>
+          <w:rFonts w:ascii="Times New Roman" w:hAnsi="Times New Roman" w:cs="Times New Roman"/>
+          <w:sz w:val="24"/>
+          <w:szCs w:val="24"/>
+        </w:rPr>
+        <w:t>Create a report that only shows p</w:t>
+      </w:r>
+      <w:r>
+        <w:rPr>
+          <w:rFonts w:ascii="Times New Roman" w:hAnsi="Times New Roman" w:cs="Times New Roman"/>
+          <w:sz w:val="24"/>
+          <w:szCs w:val="24"/>
+        </w:rPr>
+        <w:t xml:space="preserve">ersons that are not a provider or </w:t>
+      </w:r>
+      <w:r>
+        <w:rPr>
+          <w:rFonts w:ascii="Times New Roman" w:hAnsi="Times New Roman" w:cs="Times New Roman"/>
+          <w:sz w:val="24"/>
+          <w:szCs w:val="24"/>
+        </w:rPr>
+        <w:t xml:space="preserve">a </w:t>
+      </w:r>
+      <w:r>
+        <w:rPr>
+          <w:rFonts w:ascii="Times New Roman" w:hAnsi="Times New Roman" w:cs="Times New Roman"/>
+          <w:sz w:val="24"/>
+          <w:szCs w:val="24"/>
+        </w:rPr>
+        <w:t>patient</w:t>
+      </w:r>
+      <w:r>
+        <w:rPr>
+          <w:rFonts w:ascii="Times New Roman" w:hAnsi="Times New Roman" w:cs="Times New Roman"/>
+          <w:sz w:val="24"/>
+          <w:szCs w:val="24"/>
+        </w:rPr>
+        <w:t xml:space="preserve">. </w:t>
+      </w:r>
+      <w:r>
+        <w:rPr>
+          <w:rFonts w:ascii="Times New Roman" w:hAnsi="Times New Roman" w:cs="Times New Roman"/>
+          <w:sz w:val="24"/>
+          <w:szCs w:val="24"/>
+        </w:rPr>
+        <w:t xml:space="preserve">These patients have data integrity issues and you need to report the inaccuracies to your clinical manager to fix the issues. </w:t>
+      </w:r>
+      <w:r>
+        <w:rPr>
+          <w:rFonts w:ascii="Times New Roman" w:hAnsi="Times New Roman" w:cs="Times New Roman"/>
+          <w:sz w:val="24"/>
+          <w:szCs w:val="24"/>
+        </w:rPr>
+        <w:t>You will also need to group person</w:t>
+      </w:r>
+      <w:r>
+        <w:rPr>
+          <w:rFonts w:ascii="Times New Roman" w:hAnsi="Times New Roman" w:cs="Times New Roman"/>
+          <w:sz w:val="24"/>
+          <w:szCs w:val="24"/>
+        </w:rPr>
+        <w:t xml:space="preserve">s by race. </w:t>
+      </w:r>
+    </w:p>
+    <w:p>
+      <w:pPr>
+        <w:spacing w:after="0" w:line="240" w:lineRule="auto"/>
+        <w:rPr>
+          <w:rFonts w:ascii="Times New Roman" w:hAnsi="Times New Roman" w:cs="Times New Roman"/>
+          <w:sz w:val="24"/>
+          <w:szCs w:val="24"/>
+        </w:rPr>
+      </w:pPr>
+    </w:p>
+    <w:p>
+      <w:pPr>
+        <w:spacing w:after="0" w:line="240" w:lineRule="auto"/>
+        <w:rPr>
+          <w:rFonts w:ascii="Times New Roman" w:hAnsi="Times New Roman" w:cs="Times New Roman"/>
+          <w:sz w:val="24"/>
+          <w:szCs w:val="24"/>
+        </w:rPr>
+      </w:pPr>
+      <w:r>
+        <w:rPr>
+          <w:rFonts w:ascii="Times New Roman" w:hAnsi="Times New Roman" w:cs="Times New Roman"/>
+          <w:sz w:val="24"/>
+          <w:szCs w:val="24"/>
+        </w:rPr>
+        <w:lastRenderedPageBreak/>
+        <w:t>In addition, include the following r</w:t>
+      </w:r>
+      <w:r>
+        <w:rPr>
+          <w:rFonts w:ascii="Times New Roman" w:hAnsi="Times New Roman" w:cs="Times New Roman"/>
+          <w:sz w:val="24"/>
+          <w:szCs w:val="24"/>
+        </w:rPr>
+        <w:t>eport fiel</w:t>
+      </w:r>
+      <w:r>
+        <w:rPr>
+          <w:rFonts w:ascii="Times New Roman" w:hAnsi="Times New Roman" w:cs="Times New Roman"/>
+          <w:sz w:val="24"/>
+          <w:szCs w:val="24"/>
+        </w:rPr>
+        <w:t>ds</w:t>
+      </w:r>
+      <w:r>
+        <w:rPr>
+          <w:rFonts w:ascii="Times New Roman" w:hAnsi="Times New Roman" w:cs="Times New Roman"/>
+          <w:sz w:val="24"/>
+          <w:szCs w:val="24"/>
+        </w:rPr>
+        <w:t>:</w:t>
+      </w:r>
+      <w:r>
+        <w:rPr>
+          <w:rFonts w:ascii="Times New Roman" w:hAnsi="Times New Roman" w:cs="Times New Roman"/>
+          <w:sz w:val="24"/>
+          <w:szCs w:val="24"/>
+        </w:rPr>
+        <w:t xml:space="preserve"> </w:t>
+      </w:r>
+      <w:r>
+        <w:rPr>
+          <w:rFonts w:ascii="Times New Roman" w:hAnsi="Times New Roman" w:cs="Times New Roman"/>
+          <w:sz w:val="24"/>
+          <w:szCs w:val="24"/>
+        </w:rPr>
+        <w:t>person’s</w:t>
+      </w:r>
+      <w:r>
+        <w:rPr>
+          <w:rFonts w:ascii="Times New Roman" w:hAnsi="Times New Roman" w:cs="Times New Roman"/>
+          <w:sz w:val="24"/>
+          <w:szCs w:val="24"/>
+        </w:rPr>
+        <w:t xml:space="preserve"> id, name, null fields requested, address and phone number. </w:t>
+      </w:r>
+      <w:r>
+        <w:rPr>
+          <w:rFonts w:ascii="Times New Roman" w:hAnsi="Times New Roman" w:cs="Times New Roman"/>
+          <w:sz w:val="24"/>
+          <w:szCs w:val="24"/>
+        </w:rPr>
+        <w:br/>
+      </w:r>
+    </w:p>
+    <w:p>
+      <w:pPr>
+        <w:spacing w:after="0" w:line="240" w:lineRule="auto"/>
+        <w:rPr>
+          <w:rFonts w:ascii="Times New Roman" w:hAnsi="Times New Roman" w:cs="Times New Roman"/>
+          <w:color w:val="FF0000"/>
+          <w:sz w:val="24"/>
+          <w:szCs w:val="24"/>
+        </w:rPr>
+      </w:pPr>
+      <w:r>
+        <w:rPr>
+          <mc:AlternateContent>
+            <mc:Choice Requires="w16se">
+              <w:rFonts w:ascii="Times New Roman" w:hAnsi="Times New Roman" w:cs="Times New Roman"/>
+            </mc:Choice>
+            <mc:Fallback>
+              <w:rFonts w:ascii="Segoe UI Emoji" w:eastAsia="Segoe UI Emoji" w:hAnsi="Segoe UI Emoji" w:cs="Segoe UI Emoji"/>
+            </mc:Fallback>
+          </mc:AlternateContent>
+          <w:color w:val="FF0000"/>
+          <w:sz w:val="24"/>
+          <w:szCs w:val="24"/>
+        </w:rPr>
+        <mc:AlternateContent>
+          <mc:Choice Requires="w16se">
+            <w16se:symEx w16se:font="Segoe UI Emoji" w16se:char="1F60A"/>
+          </mc:Choice>
+          <mc:Fallback>
+            <w:t>😊</w:t>
+          </mc:Fallback>
+        </mc:AlternateContent>
+      </w:r>
       <w:bookmarkStart w:id="0" w:name="_GoBack"/>
       <w:bookmarkEnd w:id="0"/>
+    </w:p>
+    <w:p>
+      <w:pPr>
+        <w:spacing w:after="0" w:line="240" w:lineRule="auto"/>
+        <w:rPr>
+          <w:rFonts w:ascii="Times New Roman" w:hAnsi="Times New Roman" w:cs="Times New Roman"/>
+          <w:b/>
+          <w:sz w:val="24"/>
+          <w:szCs w:val="24"/>
+          <w:u w:val="single"/>
+        </w:rPr>
+      </w:pPr>
       <w:r>
         <w:rPr>
           <w:rFonts w:ascii="Times New Roman" w:hAnsi="Times New Roman" w:cs="Times New Roman"/>
@@ -645,39 +1007,198 @@
           <w:sz w:val="24"/>
           <w:szCs w:val="24"/>
         </w:rPr>
+        <w:t>Name the Crystal Report, Lab 2 Part B Your Name.rpt</w:t>
+      </w:r>
+      <w:r>
+        <w:rPr>
+          <w:rFonts w:ascii="Times New Roman" w:hAnsi="Times New Roman" w:cs="Times New Roman"/>
+          <w:sz w:val="24"/>
+          <w:szCs w:val="24"/>
+        </w:rPr>
+        <w:t xml:space="preserve"> Example: Lab2PartB_</w:t>
+      </w:r>
+      <w:r>
+        <w:rPr>
+          <w:rFonts w:ascii="Times New Roman" w:hAnsi="Times New Roman" w:cs="Times New Roman"/>
+          <w:sz w:val="24"/>
+          <w:szCs w:val="24"/>
+        </w:rPr>
+        <w:t>LStewart.rpt</w:t>
+      </w:r>
+      <w:r>
+        <w:rPr>
+          <w:rFonts w:ascii="Times New Roman" w:hAnsi="Times New Roman" w:cs="Times New Roman"/>
+          <w:sz w:val="24"/>
+          <w:szCs w:val="24"/>
+        </w:rPr>
         <w:br/>
       </w:r>
-      <w:r>
-        <w:rPr>
-          <w:rFonts w:ascii="Times New Roman" w:hAnsi="Times New Roman" w:cs="Times New Roman"/>
-          <w:sz w:val="24"/>
-          <w:szCs w:val="24"/>
-        </w:rPr>
-        <w:t>Name the Crystal Report, Lab 2 Part A Your Name.rpt</w:t>
-      </w:r>
-      <w:r>
-        <w:rPr>
-          <w:rFonts w:ascii="Times New Roman" w:hAnsi="Times New Roman" w:cs="Times New Roman"/>
-          <w:sz w:val="24"/>
-          <w:szCs w:val="24"/>
-        </w:rPr>
-        <w:t xml:space="preserve"> Example: Lab2</w:t>
-      </w:r>
-      <w:r>
-        <w:rPr>
-          <w:rFonts w:ascii="Times New Roman" w:hAnsi="Times New Roman" w:cs="Times New Roman"/>
-          <w:sz w:val="24"/>
-          <w:szCs w:val="24"/>
-        </w:rPr>
-        <w:t>PartA</w:t>
-      </w:r>
-      <w:r>
-        <w:rPr>
-          <w:rFonts w:ascii="Times New Roman" w:hAnsi="Times New Roman" w:cs="Times New Roman"/>
-          <w:sz w:val="24"/>
-          <w:szCs w:val="24"/>
-        </w:rPr>
-        <w:t>_</w:t>
+    </w:p>
+    <w:p>
+      <w:pPr>
+        <w:spacing w:after="0" w:line="240" w:lineRule="auto"/>
+        <w:rPr>
+          <w:rFonts w:ascii="Times New Roman" w:hAnsi="Times New Roman" w:cs="Times New Roman"/>
+          <w:sz w:val="24"/>
+          <w:szCs w:val="24"/>
+        </w:rPr>
+      </w:pPr>
+      <w:r>
+        <w:rPr>
+          <w:rFonts w:ascii="Times New Roman" w:hAnsi="Times New Roman" w:cs="Times New Roman"/>
+          <w:b/>
+          <w:sz w:val="24"/>
+          <w:szCs w:val="24"/>
+          <w:u w:val="single"/>
+        </w:rPr>
+        <w:t>Part C</w:t>
+      </w:r>
+      <w:r>
+        <w:rPr>
+          <w:rFonts w:ascii="Times New Roman" w:hAnsi="Times New Roman" w:cs="Times New Roman"/>
+          <w:b/>
+          <w:sz w:val="24"/>
+          <w:szCs w:val="24"/>
+        </w:rPr>
+        <w:t xml:space="preserve"> </w:t>
+      </w:r>
+    </w:p>
+    <w:p>
+      <w:pPr>
+        <w:spacing w:after="0" w:line="240" w:lineRule="auto"/>
+        <w:rPr>
+          <w:rFonts w:ascii="Times New Roman" w:hAnsi="Times New Roman" w:cs="Times New Roman"/>
+          <w:sz w:val="24"/>
+          <w:szCs w:val="24"/>
+        </w:rPr>
+      </w:pPr>
+    </w:p>
+    <w:p>
+      <w:pPr>
+        <w:spacing w:after="0" w:line="240" w:lineRule="auto"/>
+        <w:rPr>
+          <w:rFonts w:ascii="Times New Roman" w:hAnsi="Times New Roman" w:cs="Times New Roman"/>
+          <w:sz w:val="24"/>
+          <w:szCs w:val="24"/>
+        </w:rPr>
+      </w:pPr>
+      <w:r>
+        <w:rPr>
+          <w:rFonts w:ascii="Times New Roman" w:hAnsi="Times New Roman" w:cs="Times New Roman"/>
+          <w:sz w:val="24"/>
+          <w:szCs w:val="24"/>
+        </w:rPr>
+        <w:t>Use Visual Studio to create a Crystal Report. The database you will want to connect to will be CPS95E that resides in Microsoft SQL Server.</w:t>
+      </w:r>
+    </w:p>
+    <w:p>
+      <w:pPr>
+        <w:spacing w:after="0" w:line="240" w:lineRule="auto"/>
+        <w:rPr>
+          <w:rFonts w:ascii="Times New Roman" w:hAnsi="Times New Roman" w:cs="Times New Roman"/>
+          <w:sz w:val="24"/>
+          <w:szCs w:val="24"/>
+        </w:rPr>
+      </w:pPr>
+    </w:p>
+    <w:p>
+      <w:pPr>
+        <w:spacing w:after="0" w:line="240" w:lineRule="auto"/>
+        <w:rPr>
+          <w:rFonts w:ascii="Times New Roman" w:hAnsi="Times New Roman" w:cs="Times New Roman"/>
+          <w:sz w:val="24"/>
+          <w:szCs w:val="24"/>
+        </w:rPr>
+      </w:pPr>
+      <w:r>
+        <w:rPr>
+          <w:rFonts w:ascii="Times New Roman" w:hAnsi="Times New Roman" w:cs="Times New Roman"/>
+          <w:sz w:val="24"/>
+          <w:szCs w:val="24"/>
+        </w:rPr>
+        <w:t>Create a report that allows a user to view all patients by the allergy entered by the user. Pre-populate the parameter with the different options. Allow the user to select multiple allergies. The report must group patients by the allergy description and provide a distinct count of the # of patients by allergy description.</w:t>
+      </w:r>
+      <w:r>
+        <w:rPr>
+          <w:rFonts w:ascii="Times New Roman" w:hAnsi="Times New Roman" w:cs="Times New Roman"/>
+          <w:sz w:val="24"/>
+          <w:szCs w:val="24"/>
+        </w:rPr>
+        <w:br/>
+      </w:r>
+    </w:p>
+    <w:p>
+      <w:pPr>
+        <w:spacing w:after="0" w:line="240" w:lineRule="auto"/>
+        <w:rPr>
+          <w:rFonts w:ascii="Times New Roman" w:hAnsi="Times New Roman" w:cs="Times New Roman"/>
+          <w:sz w:val="24"/>
+          <w:szCs w:val="24"/>
+        </w:rPr>
+      </w:pPr>
+      <w:r>
+        <w:rPr>
+          <w:noProof/>
+        </w:rPr>
+        <w:drawing>
+          <wp:inline distT="0" distB="0" distL="0" distR="0" wp14:anchorId="2560F278" wp14:editId="3CF5CC45">
+            <wp:extent cx="5943600" cy="1749425"/>
+            <wp:effectExtent l="0" t="0" r="0" b="3175"/>
+            <wp:docPr id="2" name="Picture 2"/>
+            <wp:cNvGraphicFramePr>
+              <a:graphicFrameLocks xmlns:a="http://schemas.openxmlformats.org/drawingml/2006/main" noChangeAspect="1"/>
+            </wp:cNvGraphicFramePr>
+            <a:graphic xmlns:a="http://schemas.openxmlformats.org/drawingml/2006/main">
+              <a:graphicData uri="http://schemas.openxmlformats.org/drawingml/2006/picture">
+                <pic:pic xmlns:pic="http://schemas.openxmlformats.org/drawingml/2006/picture">
+                  <pic:nvPicPr>
+                    <pic:cNvPr id="1" name=""/>
+                    <pic:cNvPicPr/>
+                  </pic:nvPicPr>
+                  <pic:blipFill>
+                    <a:blip r:embed="rId9"/>
+                    <a:stretch>
+                      <a:fillRect/>
+                    </a:stretch>
+                  </pic:blipFill>
+                  <pic:spPr>
+                    <a:xfrm>
+                      <a:off x="0" y="0"/>
+                      <a:ext cx="5943600" cy="1749425"/>
+                    </a:xfrm>
+                    <a:prstGeom prst="rect">
+                      <a:avLst/>
+                    </a:prstGeom>
+                  </pic:spPr>
+                </pic:pic>
+              </a:graphicData>
+            </a:graphic>
+          </wp:inline>
+        </w:drawing>
+      </w:r>
+      <w:r>
+        <w:rPr>
+          <w:rFonts w:ascii="Times New Roman" w:hAnsi="Times New Roman" w:cs="Times New Roman"/>
+          <w:sz w:val="24"/>
+          <w:szCs w:val="24"/>
+        </w:rPr>
+        <w:br/>
+      </w:r>
+      <w:r>
+        <w:rPr>
+          <w:rFonts w:ascii="Times New Roman" w:hAnsi="Times New Roman" w:cs="Times New Roman"/>
+          <w:sz w:val="24"/>
+          <w:szCs w:val="24"/>
+        </w:rPr>
+        <w:t>Name the Crystal Report, Lab 2 Part C Your Name.rpt</w:t>
+      </w:r>
+      <w:r>
+        <w:rPr>
+          <w:rFonts w:ascii="Times New Roman" w:hAnsi="Times New Roman" w:cs="Times New Roman"/>
+          <w:sz w:val="24"/>
+          <w:szCs w:val="24"/>
+        </w:rPr>
+        <w:t xml:space="preserve"> Example: Lab2PartC_</w:t>
       </w:r>
       <w:r>
         <w:rPr>
@@ -693,15 +1214,23 @@
         <w:spacing w:after="0" w:line="240" w:lineRule="auto"/>
         <w:rPr>
           <w:rFonts w:ascii="Times New Roman" w:hAnsi="Times New Roman" w:cs="Times New Roman"/>
+          <w:sz w:val="24"/>
+          <w:szCs w:val="24"/>
+        </w:rPr>
+      </w:pPr>
+    </w:p>
+    <w:p>
+      <w:pPr>
+        <w:spacing w:after="0" w:line="240" w:lineRule="auto"/>
+        <w:rPr>
+          <w:rFonts w:ascii="Times New Roman" w:hAnsi="Times New Roman" w:cs="Times New Roman"/>
           <w:b/>
           <w:sz w:val="24"/>
           <w:szCs w:val="24"/>
-        </w:rPr>
-      </w:pPr>
-    </w:p>
-    <w:p>
-      <w:pPr>
-        <w:spacing w:after="0" w:line="240" w:lineRule="auto"/>
+          <w:u w:val="single"/>
+        </w:rPr>
+      </w:pPr>
+      <w:r>
         <w:rPr>
           <w:rFonts w:ascii="Times New Roman" w:hAnsi="Times New Roman" w:cs="Times New Roman"/>
           <w:b/>
@@ -709,78 +1238,214 @@
           <w:szCs w:val="24"/>
           <w:u w:val="single"/>
         </w:rPr>
-      </w:pPr>
-    </w:p>
-    <w:p>
-      <w:pPr>
-        <w:spacing w:after="0" w:line="240" w:lineRule="auto"/>
-        <w:rPr>
-          <w:rFonts w:ascii="Times New Roman" w:hAnsi="Times New Roman" w:cs="Times New Roman"/>
-          <w:b/>
-          <w:sz w:val="24"/>
-          <w:szCs w:val="24"/>
-          <w:u w:val="single"/>
-        </w:rPr>
-      </w:pPr>
-    </w:p>
-    <w:p>
-      <w:pPr>
-        <w:spacing w:after="0" w:line="240" w:lineRule="auto"/>
-        <w:rPr>
-          <w:rFonts w:ascii="Times New Roman" w:hAnsi="Times New Roman" w:cs="Times New Roman"/>
-          <w:b/>
-          <w:sz w:val="24"/>
-          <w:szCs w:val="24"/>
-          <w:u w:val="single"/>
-        </w:rPr>
-      </w:pPr>
-      <w:r>
-        <w:rPr>
-          <w:rFonts w:ascii="Times New Roman" w:hAnsi="Times New Roman" w:cs="Times New Roman"/>
-          <w:b/>
-          <w:sz w:val="24"/>
-          <w:szCs w:val="24"/>
-          <w:u w:val="single"/>
-        </w:rPr>
-        <w:t>Part B</w:t>
-      </w:r>
-      <w:r>
-        <w:rPr>
-          <w:rFonts w:ascii="Times New Roman" w:hAnsi="Times New Roman" w:cs="Times New Roman"/>
-          <w:b/>
-          <w:sz w:val="24"/>
-          <w:szCs w:val="24"/>
-          <w:u w:val="single"/>
+        <w:t xml:space="preserve">Part D </w:t>
+      </w:r>
+    </w:p>
+    <w:p>
+      <w:pPr>
+        <w:spacing w:after="0" w:line="240" w:lineRule="auto"/>
+        <w:rPr>
+          <w:rFonts w:ascii="Times New Roman" w:hAnsi="Times New Roman" w:cs="Times New Roman"/>
+          <w:sz w:val="24"/>
+          <w:szCs w:val="24"/>
+        </w:rPr>
+      </w:pPr>
+    </w:p>
+    <w:p>
+      <w:pPr>
+        <w:spacing w:after="0" w:line="240" w:lineRule="auto"/>
+        <w:rPr>
+          <w:rFonts w:ascii="Times New Roman" w:hAnsi="Times New Roman" w:cs="Times New Roman"/>
+          <w:sz w:val="24"/>
+          <w:szCs w:val="24"/>
+        </w:rPr>
+      </w:pPr>
+      <w:r>
+        <w:rPr>
+          <w:rFonts w:ascii="Times New Roman" w:hAnsi="Times New Roman" w:cs="Times New Roman"/>
+          <w:sz w:val="24"/>
+          <w:szCs w:val="24"/>
+        </w:rPr>
+        <w:t>Use Visual Studio to create a Crystal Report. The database you will want to connect to will be CPS95E that resides in Microsoft SQL Server.</w:t>
+      </w:r>
+    </w:p>
+    <w:p>
+      <w:pPr>
+        <w:spacing w:after="0" w:line="240" w:lineRule="auto"/>
+        <w:rPr>
+          <w:rFonts w:ascii="Times New Roman" w:hAnsi="Times New Roman" w:cs="Times New Roman"/>
+          <w:sz w:val="24"/>
+          <w:szCs w:val="24"/>
+        </w:rPr>
+      </w:pPr>
+    </w:p>
+    <w:p>
+      <w:pPr>
+        <w:spacing w:after="0" w:line="240" w:lineRule="auto"/>
+        <w:rPr>
+          <w:rFonts w:ascii="Times New Roman" w:hAnsi="Times New Roman" w:cs="Times New Roman"/>
+          <w:sz w:val="24"/>
+          <w:szCs w:val="24"/>
+        </w:rPr>
+      </w:pPr>
+      <w:r>
+        <w:rPr>
+          <w:rFonts w:ascii="Times New Roman" w:hAnsi="Times New Roman" w:cs="Times New Roman"/>
+          <w:sz w:val="24"/>
+          <w:szCs w:val="24"/>
+        </w:rPr>
+        <w:t xml:space="preserve">Create a report that provides information on all </w:t>
+      </w:r>
+      <w:r>
+        <w:rPr>
+          <w:rFonts w:ascii="Times New Roman" w:hAnsi="Times New Roman" w:cs="Times New Roman"/>
+          <w:sz w:val="24"/>
+          <w:szCs w:val="24"/>
+        </w:rPr>
+        <w:t>Hispanic</w:t>
+      </w:r>
+      <w:r>
+        <w:rPr>
+          <w:rFonts w:ascii="Times New Roman" w:hAnsi="Times New Roman" w:cs="Times New Roman"/>
+          <w:sz w:val="24"/>
+          <w:szCs w:val="24"/>
         </w:rPr>
         <w:t xml:space="preserve"> </w:t>
       </w:r>
-    </w:p>
-    <w:p>
-      <w:pPr>
-        <w:spacing w:after="0" w:line="240" w:lineRule="auto"/>
-        <w:rPr>
-          <w:rFonts w:ascii="Times New Roman" w:hAnsi="Times New Roman" w:cs="Times New Roman"/>
-          <w:sz w:val="24"/>
-          <w:szCs w:val="24"/>
-        </w:rPr>
-      </w:pPr>
-    </w:p>
-    <w:p>
-      <w:pPr>
-        <w:spacing w:after="0" w:line="240" w:lineRule="auto"/>
-        <w:rPr>
-          <w:rFonts w:ascii="Times New Roman" w:hAnsi="Times New Roman" w:cs="Times New Roman"/>
-          <w:sz w:val="24"/>
-          <w:szCs w:val="24"/>
-        </w:rPr>
-      </w:pPr>
-      <w:r>
-        <w:rPr>
-          <w:rFonts w:ascii="Times New Roman" w:hAnsi="Times New Roman" w:cs="Times New Roman"/>
-          <w:sz w:val="24"/>
-          <w:szCs w:val="24"/>
-        </w:rPr>
-        <w:t>Use Visual Studio to create a Crystal Report. The database you will want to connect to will be CPS95E that resides in Microsoft SQL Server.</w:t>
+      <w:r>
+        <w:rPr>
+          <w:rFonts w:ascii="Times New Roman" w:hAnsi="Times New Roman" w:cs="Times New Roman"/>
+          <w:sz w:val="24"/>
+          <w:szCs w:val="24"/>
+        </w:rPr>
+        <w:t xml:space="preserve">patients by the age range selected by the user. The report needs to also display what immunizations each patient has had. </w:t>
+      </w:r>
+    </w:p>
+    <w:p>
+      <w:pPr>
+        <w:spacing w:after="0" w:line="240" w:lineRule="auto"/>
+        <w:rPr>
+          <w:rFonts w:ascii="Times New Roman" w:hAnsi="Times New Roman" w:cs="Times New Roman"/>
+          <w:sz w:val="24"/>
+          <w:szCs w:val="24"/>
+        </w:rPr>
+      </w:pPr>
+    </w:p>
+    <w:p>
+      <w:pPr>
+        <w:spacing w:after="0" w:line="240" w:lineRule="auto"/>
+        <w:rPr>
+          <w:rFonts w:ascii="Times New Roman" w:hAnsi="Times New Roman" w:cs="Times New Roman"/>
+          <w:sz w:val="24"/>
+          <w:szCs w:val="24"/>
+        </w:rPr>
+      </w:pPr>
+      <w:r>
+        <w:rPr>
+          <w:rFonts w:ascii="Times New Roman" w:hAnsi="Times New Roman" w:cs="Times New Roman"/>
+          <w:sz w:val="24"/>
+          <w:szCs w:val="24"/>
+        </w:rPr>
+        <w:t xml:space="preserve">Provide a count of immunizations for each patient as well as a distinct count </w:t>
+      </w:r>
+      <w:r>
+        <w:rPr>
+          <w:rFonts w:ascii="Times New Roman" w:hAnsi="Times New Roman" w:cs="Times New Roman"/>
+          <w:sz w:val="24"/>
+          <w:szCs w:val="24"/>
+        </w:rPr>
+        <w:t xml:space="preserve">of immunizations by patient.  </w:t>
+      </w:r>
+    </w:p>
+    <w:p>
+      <w:pPr>
+        <w:spacing w:after="0" w:line="240" w:lineRule="auto"/>
+        <w:rPr>
+          <w:rFonts w:ascii="Times New Roman" w:hAnsi="Times New Roman" w:cs="Times New Roman"/>
+          <w:sz w:val="24"/>
+          <w:szCs w:val="24"/>
+        </w:rPr>
+      </w:pPr>
+    </w:p>
+    <w:p>
+      <w:pPr>
+        <w:spacing w:after="0" w:line="240" w:lineRule="auto"/>
+        <w:rPr>
+          <w:rFonts w:ascii="Times New Roman" w:hAnsi="Times New Roman" w:cs="Times New Roman"/>
+          <w:sz w:val="24"/>
+          <w:szCs w:val="24"/>
+        </w:rPr>
+      </w:pPr>
+      <w:r>
+        <w:rPr>
+          <w:rFonts w:ascii="Times New Roman" w:hAnsi="Times New Roman" w:cs="Times New Roman"/>
+          <w:sz w:val="24"/>
+          <w:szCs w:val="24"/>
+        </w:rPr>
+        <w:t>90700</w:t>
+      </w:r>
+    </w:p>
+    <w:p>
+      <w:pPr>
+        <w:spacing w:after="0" w:line="240" w:lineRule="auto"/>
+        <w:rPr>
+          <w:rFonts w:ascii="Times New Roman" w:hAnsi="Times New Roman" w:cs="Times New Roman"/>
+          <w:sz w:val="24"/>
+          <w:szCs w:val="24"/>
+        </w:rPr>
+      </w:pPr>
+    </w:p>
+    <w:p>
+      <w:pPr>
+        <w:spacing w:after="0" w:line="240" w:lineRule="auto"/>
+        <w:rPr>
+          <w:rFonts w:ascii="Times New Roman" w:hAnsi="Times New Roman" w:cs="Times New Roman"/>
+          <w:sz w:val="24"/>
+          <w:szCs w:val="24"/>
+        </w:rPr>
+      </w:pPr>
+      <w:r>
+        <w:rPr>
+          <w:rFonts w:ascii="Times New Roman" w:hAnsi="Times New Roman" w:cs="Times New Roman"/>
+          <w:color w:val="FF0000"/>
+          <w:sz w:val="24"/>
+          <w:szCs w:val="24"/>
+        </w:rPr>
+        <w:t>Screen Print Report Here</w:t>
+      </w:r>
+    </w:p>
+    <w:p>
+      <w:pPr>
+        <w:spacing w:after="0" w:line="240" w:lineRule="auto"/>
+        <w:rPr>
+          <w:rFonts w:ascii="Times New Roman" w:hAnsi="Times New Roman" w:cs="Times New Roman"/>
+          <w:sz w:val="24"/>
+          <w:szCs w:val="24"/>
+        </w:rPr>
+      </w:pPr>
+      <w:r>
+        <w:rPr>
+          <w:rFonts w:ascii="Times New Roman" w:hAnsi="Times New Roman" w:cs="Times New Roman"/>
+          <w:sz w:val="24"/>
+          <w:szCs w:val="24"/>
+        </w:rPr>
+        <w:t>Name the Crystal Report, Lab 2 Part D Your Name.rpt</w:t>
+      </w:r>
+      <w:r>
+        <w:rPr>
+          <w:rFonts w:ascii="Times New Roman" w:hAnsi="Times New Roman" w:cs="Times New Roman"/>
+          <w:sz w:val="24"/>
+          <w:szCs w:val="24"/>
+        </w:rPr>
+        <w:t xml:space="preserve"> Example: Lab2PartD_</w:t>
+      </w:r>
+      <w:r>
+        <w:rPr>
+          <w:rFonts w:ascii="Times New Roman" w:hAnsi="Times New Roman" w:cs="Times New Roman"/>
+          <w:sz w:val="24"/>
+          <w:szCs w:val="24"/>
+        </w:rPr>
+        <w:t>LStewart.rpt</w:t>
       </w:r>
       <w:r>
         <w:rPr>
@@ -790,613 +1455,10 @@
         </w:rPr>
         <w:br/>
       </w:r>
-      <w:r>
-        <w:rPr>
-          <w:rFonts w:ascii="Times New Roman" w:hAnsi="Times New Roman" w:cs="Times New Roman"/>
-          <w:sz w:val="24"/>
-          <w:szCs w:val="24"/>
-        </w:rPr>
-        <w:br/>
-      </w:r>
-      <w:r>
-        <w:rPr>
-          <w:rFonts w:ascii="Times New Roman" w:hAnsi="Times New Roman" w:cs="Times New Roman"/>
-          <w:sz w:val="24"/>
-          <w:szCs w:val="24"/>
-        </w:rPr>
-        <w:t>Create a report that only shows p</w:t>
-      </w:r>
-      <w:r>
-        <w:rPr>
-          <w:rFonts w:ascii="Times New Roman" w:hAnsi="Times New Roman" w:cs="Times New Roman"/>
-          <w:sz w:val="24"/>
-          <w:szCs w:val="24"/>
-        </w:rPr>
-        <w:t xml:space="preserve">ersons that are not a provider or </w:t>
-      </w:r>
-      <w:r>
-        <w:rPr>
-          <w:rFonts w:ascii="Times New Roman" w:hAnsi="Times New Roman" w:cs="Times New Roman"/>
-          <w:sz w:val="24"/>
-          <w:szCs w:val="24"/>
-        </w:rPr>
-        <w:t xml:space="preserve">a </w:t>
-      </w:r>
-      <w:r>
-        <w:rPr>
-          <w:rFonts w:ascii="Times New Roman" w:hAnsi="Times New Roman" w:cs="Times New Roman"/>
-          <w:sz w:val="24"/>
-          <w:szCs w:val="24"/>
-        </w:rPr>
-        <w:t>patient</w:t>
-      </w:r>
-      <w:r>
-        <w:rPr>
-          <w:rFonts w:ascii="Times New Roman" w:hAnsi="Times New Roman" w:cs="Times New Roman"/>
-          <w:sz w:val="24"/>
-          <w:szCs w:val="24"/>
-        </w:rPr>
-        <w:t xml:space="preserve">. </w:t>
-      </w:r>
-      <w:r>
-        <w:rPr>
-          <w:rFonts w:ascii="Times New Roman" w:hAnsi="Times New Roman" w:cs="Times New Roman"/>
-          <w:sz w:val="24"/>
-          <w:szCs w:val="24"/>
-        </w:rPr>
-        <w:t xml:space="preserve">These patients have data integrity issues and you need to report the inaccuracies to your clinical manager to fix the issues. </w:t>
-      </w:r>
-      <w:r>
-        <w:rPr>
-          <w:rFonts w:ascii="Times New Roman" w:hAnsi="Times New Roman" w:cs="Times New Roman"/>
-          <w:sz w:val="24"/>
-          <w:szCs w:val="24"/>
-        </w:rPr>
-        <w:t>You will also need to group person</w:t>
-      </w:r>
-      <w:r>
-        <w:rPr>
-          <w:rFonts w:ascii="Times New Roman" w:hAnsi="Times New Roman" w:cs="Times New Roman"/>
-          <w:sz w:val="24"/>
-          <w:szCs w:val="24"/>
-        </w:rPr>
-        <w:t xml:space="preserve">s by race. </w:t>
-      </w:r>
-    </w:p>
-    <w:p>
-      <w:pPr>
-        <w:spacing w:after="0" w:line="240" w:lineRule="auto"/>
-        <w:rPr>
-          <w:rFonts w:ascii="Times New Roman" w:hAnsi="Times New Roman" w:cs="Times New Roman"/>
-          <w:sz w:val="24"/>
-          <w:szCs w:val="24"/>
-        </w:rPr>
-      </w:pPr>
-    </w:p>
-    <w:p>
-      <w:pPr>
-        <w:spacing w:after="0" w:line="240" w:lineRule="auto"/>
-        <w:rPr>
-          <w:rFonts w:ascii="Times New Roman" w:hAnsi="Times New Roman" w:cs="Times New Roman"/>
-          <w:sz w:val="24"/>
-          <w:szCs w:val="24"/>
-        </w:rPr>
-      </w:pPr>
-      <w:r>
-        <w:rPr>
-          <w:rFonts w:ascii="Times New Roman" w:hAnsi="Times New Roman" w:cs="Times New Roman"/>
-          <w:sz w:val="24"/>
-          <w:szCs w:val="24"/>
-        </w:rPr>
-        <w:lastRenderedPageBreak/>
-        <w:t>In addition, include the following r</w:t>
-      </w:r>
-      <w:r>
-        <w:rPr>
-          <w:rFonts w:ascii="Times New Roman" w:hAnsi="Times New Roman" w:cs="Times New Roman"/>
-          <w:sz w:val="24"/>
-          <w:szCs w:val="24"/>
-        </w:rPr>
-        <w:t>eport fiel</w:t>
-      </w:r>
-      <w:r>
-        <w:rPr>
-          <w:rFonts w:ascii="Times New Roman" w:hAnsi="Times New Roman" w:cs="Times New Roman"/>
-          <w:sz w:val="24"/>
-          <w:szCs w:val="24"/>
-        </w:rPr>
-        <w:t>ds</w:t>
-      </w:r>
-      <w:r>
-        <w:rPr>
-          <w:rFonts w:ascii="Times New Roman" w:hAnsi="Times New Roman" w:cs="Times New Roman"/>
-          <w:sz w:val="24"/>
-          <w:szCs w:val="24"/>
-        </w:rPr>
-        <w:t>:</w:t>
-      </w:r>
-      <w:r>
-        <w:rPr>
-          <w:rFonts w:ascii="Times New Roman" w:hAnsi="Times New Roman" w:cs="Times New Roman"/>
-          <w:sz w:val="24"/>
-          <w:szCs w:val="24"/>
-        </w:rPr>
-        <w:t xml:space="preserve"> </w:t>
-      </w:r>
-      <w:r>
-        <w:rPr>
-          <w:rFonts w:ascii="Times New Roman" w:hAnsi="Times New Roman" w:cs="Times New Roman"/>
-          <w:sz w:val="24"/>
-          <w:szCs w:val="24"/>
-        </w:rPr>
-        <w:t>person’s</w:t>
-      </w:r>
-      <w:r>
-        <w:rPr>
-          <w:rFonts w:ascii="Times New Roman" w:hAnsi="Times New Roman" w:cs="Times New Roman"/>
-          <w:sz w:val="24"/>
-          <w:szCs w:val="24"/>
-        </w:rPr>
-        <w:t xml:space="preserve"> id, name, null fields requested, address and phone number. </w:t>
-      </w:r>
-      <w:r>
-        <w:rPr>
-          <w:rFonts w:ascii="Times New Roman" w:hAnsi="Times New Roman" w:cs="Times New Roman"/>
-          <w:sz w:val="24"/>
-          <w:szCs w:val="24"/>
-        </w:rPr>
-        <w:br/>
-      </w:r>
-    </w:p>
-    <w:p>
-      <w:pPr>
-        <w:spacing w:after="0" w:line="240" w:lineRule="auto"/>
-        <w:rPr>
-          <w:rFonts w:ascii="Times New Roman" w:hAnsi="Times New Roman" w:cs="Times New Roman"/>
-          <w:color w:val="FF0000"/>
-          <w:sz w:val="24"/>
-          <w:szCs w:val="24"/>
-        </w:rPr>
-      </w:pPr>
-      <w:r>
-        <w:rPr>
-          <w:rFonts w:ascii="Times New Roman" w:hAnsi="Times New Roman" w:cs="Times New Roman"/>
-          <w:color w:val="FF0000"/>
-          <w:sz w:val="24"/>
-          <w:szCs w:val="24"/>
-        </w:rPr>
-        <w:t>Screen Print Report Here</w:t>
-      </w:r>
-    </w:p>
-    <w:p>
-      <w:pPr>
-        <w:spacing w:after="0" w:line="240" w:lineRule="auto"/>
-        <w:rPr>
-          <w:rFonts w:ascii="Times New Roman" w:hAnsi="Times New Roman" w:cs="Times New Roman"/>
-          <w:b/>
-          <w:sz w:val="24"/>
-          <w:szCs w:val="24"/>
-          <w:u w:val="single"/>
-        </w:rPr>
-      </w:pPr>
-      <w:r>
-        <w:rPr>
-          <w:rFonts w:ascii="Times New Roman" w:hAnsi="Times New Roman" w:cs="Times New Roman"/>
-          <w:sz w:val="24"/>
-          <w:szCs w:val="24"/>
-        </w:rPr>
-        <w:br/>
-      </w:r>
-      <w:r>
-        <w:rPr>
-          <w:rFonts w:ascii="Times New Roman" w:hAnsi="Times New Roman" w:cs="Times New Roman"/>
-          <w:sz w:val="24"/>
-          <w:szCs w:val="24"/>
-        </w:rPr>
-        <w:t>Name the Crystal Report, Lab 2 Part B Your Name.rpt</w:t>
-      </w:r>
-      <w:r>
-        <w:rPr>
-          <w:rFonts w:ascii="Times New Roman" w:hAnsi="Times New Roman" w:cs="Times New Roman"/>
-          <w:sz w:val="24"/>
-          <w:szCs w:val="24"/>
-        </w:rPr>
-        <w:t xml:space="preserve"> Example: Lab2PartB_</w:t>
-      </w:r>
-      <w:r>
-        <w:rPr>
-          <w:rFonts w:ascii="Times New Roman" w:hAnsi="Times New Roman" w:cs="Times New Roman"/>
-          <w:sz w:val="24"/>
-          <w:szCs w:val="24"/>
-        </w:rPr>
-        <w:t>LStewart.rpt</w:t>
-      </w:r>
-      <w:r>
-        <w:rPr>
-          <w:rFonts w:ascii="Times New Roman" w:hAnsi="Times New Roman" w:cs="Times New Roman"/>
-          <w:sz w:val="24"/>
-          <w:szCs w:val="24"/>
-        </w:rPr>
-        <w:br/>
-      </w:r>
-    </w:p>
-    <w:p>
-      <w:pPr>
-        <w:spacing w:after="0" w:line="240" w:lineRule="auto"/>
-        <w:rPr>
-          <w:rFonts w:ascii="Times New Roman" w:hAnsi="Times New Roman" w:cs="Times New Roman"/>
-          <w:sz w:val="24"/>
-          <w:szCs w:val="24"/>
-        </w:rPr>
-      </w:pPr>
-      <w:r>
-        <w:rPr>
-          <w:rFonts w:ascii="Times New Roman" w:hAnsi="Times New Roman" w:cs="Times New Roman"/>
-          <w:b/>
-          <w:sz w:val="24"/>
-          <w:szCs w:val="24"/>
-          <w:u w:val="single"/>
-        </w:rPr>
-        <w:t>Part C</w:t>
-      </w:r>
-      <w:r>
-        <w:rPr>
-          <w:rFonts w:ascii="Times New Roman" w:hAnsi="Times New Roman" w:cs="Times New Roman"/>
-          <w:b/>
-          <w:sz w:val="24"/>
-          <w:szCs w:val="24"/>
-        </w:rPr>
-        <w:t xml:space="preserve"> </w:t>
-      </w:r>
-    </w:p>
-    <w:p>
-      <w:pPr>
-        <w:spacing w:after="0" w:line="240" w:lineRule="auto"/>
-        <w:rPr>
-          <w:rFonts w:ascii="Times New Roman" w:hAnsi="Times New Roman" w:cs="Times New Roman"/>
-          <w:sz w:val="24"/>
-          <w:szCs w:val="24"/>
-        </w:rPr>
-      </w:pPr>
-    </w:p>
-    <w:p>
-      <w:pPr>
-        <w:spacing w:after="0" w:line="240" w:lineRule="auto"/>
-        <w:rPr>
-          <w:rFonts w:ascii="Times New Roman" w:hAnsi="Times New Roman" w:cs="Times New Roman"/>
-          <w:sz w:val="24"/>
-          <w:szCs w:val="24"/>
-        </w:rPr>
-      </w:pPr>
-      <w:r>
-        <w:rPr>
-          <w:rFonts w:ascii="Times New Roman" w:hAnsi="Times New Roman" w:cs="Times New Roman"/>
-          <w:sz w:val="24"/>
-          <w:szCs w:val="24"/>
-        </w:rPr>
-        <w:t>Use Visual Studio to create a Crystal Report. The database you will want to connect to will be CPS95E that resides in Microsoft SQL Server.</w:t>
-      </w:r>
-    </w:p>
-    <w:p>
-      <w:pPr>
-        <w:spacing w:after="0" w:line="240" w:lineRule="auto"/>
-        <w:rPr>
-          <w:rFonts w:ascii="Times New Roman" w:hAnsi="Times New Roman" w:cs="Times New Roman"/>
-          <w:sz w:val="24"/>
-          <w:szCs w:val="24"/>
-        </w:rPr>
-      </w:pPr>
-    </w:p>
-    <w:p>
-      <w:pPr>
-        <w:spacing w:after="0" w:line="240" w:lineRule="auto"/>
-        <w:rPr>
-          <w:rFonts w:ascii="Times New Roman" w:hAnsi="Times New Roman" w:cs="Times New Roman"/>
-          <w:sz w:val="24"/>
-          <w:szCs w:val="24"/>
-        </w:rPr>
-      </w:pPr>
-      <w:r>
-        <w:rPr>
-          <w:rFonts w:ascii="Times New Roman" w:hAnsi="Times New Roman" w:cs="Times New Roman"/>
-          <w:sz w:val="24"/>
-          <w:szCs w:val="24"/>
-        </w:rPr>
-        <w:t>Create a report that allows a user to view all patients by the allergy entered by the user. Pre-populate the parameter with the different options. Allow the user to select multiple allergies. The report must group patients by the allergy description and provide a distinct count of the # of patients by allergy description.</w:t>
-      </w:r>
-      <w:r>
-        <w:rPr>
-          <w:rFonts w:ascii="Times New Roman" w:hAnsi="Times New Roman" w:cs="Times New Roman"/>
-          <w:sz w:val="24"/>
-          <w:szCs w:val="24"/>
-        </w:rPr>
-        <w:br/>
-      </w:r>
-    </w:p>
-    <w:p>
-      <w:pPr>
-        <w:spacing w:after="0" w:line="240" w:lineRule="auto"/>
-        <w:rPr>
-          <w:rFonts w:ascii="Times New Roman" w:hAnsi="Times New Roman" w:cs="Times New Roman"/>
-          <w:color w:val="FF0000"/>
-          <w:sz w:val="24"/>
-          <w:szCs w:val="24"/>
-        </w:rPr>
-      </w:pPr>
-      <w:r>
-        <w:rPr>
-          <w:rFonts w:ascii="Times New Roman" w:hAnsi="Times New Roman" w:cs="Times New Roman"/>
-          <w:color w:val="FF0000"/>
-          <w:sz w:val="24"/>
-          <w:szCs w:val="24"/>
-        </w:rPr>
-        <w:t>Screen Print Report Here</w:t>
-      </w:r>
-    </w:p>
-    <w:p>
-      <w:pPr>
-        <w:spacing w:after="0" w:line="240" w:lineRule="auto"/>
-        <w:rPr>
-          <w:rFonts w:ascii="Times New Roman" w:hAnsi="Times New Roman" w:cs="Times New Roman"/>
-          <w:sz w:val="24"/>
-          <w:szCs w:val="24"/>
-        </w:rPr>
-      </w:pPr>
-      <w:r>
-        <w:rPr>
-          <w:rFonts w:ascii="Times New Roman" w:hAnsi="Times New Roman" w:cs="Times New Roman"/>
-          <w:sz w:val="24"/>
-          <w:szCs w:val="24"/>
-        </w:rPr>
-        <w:br/>
-      </w:r>
-      <w:r>
-        <w:rPr>
-          <w:rFonts w:ascii="Times New Roman" w:hAnsi="Times New Roman" w:cs="Times New Roman"/>
-          <w:sz w:val="24"/>
-          <w:szCs w:val="24"/>
-        </w:rPr>
-        <w:t>Name the Crystal Report, Lab 2 Part C Your Name.rpt</w:t>
-      </w:r>
-      <w:r>
-        <w:rPr>
-          <w:rFonts w:ascii="Times New Roman" w:hAnsi="Times New Roman" w:cs="Times New Roman"/>
-          <w:sz w:val="24"/>
-          <w:szCs w:val="24"/>
-        </w:rPr>
-        <w:t xml:space="preserve"> Example: Lab2PartC_</w:t>
-      </w:r>
-      <w:r>
-        <w:rPr>
-          <w:rFonts w:ascii="Times New Roman" w:hAnsi="Times New Roman" w:cs="Times New Roman"/>
-          <w:sz w:val="24"/>
-          <w:szCs w:val="24"/>
-        </w:rPr>
-        <w:t>LStewart.rpt</w:t>
-      </w:r>
-    </w:p>
-    <w:p>
-      <w:pPr>
-        <w:spacing w:after="0" w:line="240" w:lineRule="auto"/>
-        <w:rPr>
-          <w:rFonts w:ascii="Times New Roman" w:hAnsi="Times New Roman" w:cs="Times New Roman"/>
-          <w:sz w:val="24"/>
-          <w:szCs w:val="24"/>
-        </w:rPr>
-      </w:pPr>
-    </w:p>
-    <w:p>
-      <w:pPr>
-        <w:spacing w:after="0" w:line="240" w:lineRule="auto"/>
-        <w:rPr>
-          <w:rFonts w:ascii="Times New Roman" w:hAnsi="Times New Roman" w:cs="Times New Roman"/>
-          <w:b/>
-          <w:sz w:val="24"/>
-          <w:szCs w:val="24"/>
-          <w:u w:val="single"/>
-        </w:rPr>
-      </w:pPr>
-      <w:r>
-        <w:rPr>
-          <w:rFonts w:ascii="Times New Roman" w:hAnsi="Times New Roman" w:cs="Times New Roman"/>
-          <w:b/>
-          <w:sz w:val="24"/>
-          <w:szCs w:val="24"/>
-          <w:u w:val="single"/>
-        </w:rPr>
-        <w:t xml:space="preserve">Part D </w:t>
-      </w:r>
-    </w:p>
-    <w:p>
-      <w:pPr>
-        <w:spacing w:after="0" w:line="240" w:lineRule="auto"/>
-        <w:rPr>
-          <w:rFonts w:ascii="Times New Roman" w:hAnsi="Times New Roman" w:cs="Times New Roman"/>
-          <w:sz w:val="24"/>
-          <w:szCs w:val="24"/>
-        </w:rPr>
-      </w:pPr>
-    </w:p>
-    <w:p>
-      <w:pPr>
-        <w:spacing w:after="0" w:line="240" w:lineRule="auto"/>
-        <w:rPr>
-          <w:rFonts w:ascii="Times New Roman" w:hAnsi="Times New Roman" w:cs="Times New Roman"/>
-          <w:sz w:val="24"/>
-          <w:szCs w:val="24"/>
-        </w:rPr>
-      </w:pPr>
-      <w:r>
-        <w:rPr>
-          <w:rFonts w:ascii="Times New Roman" w:hAnsi="Times New Roman" w:cs="Times New Roman"/>
-          <w:sz w:val="24"/>
-          <w:szCs w:val="24"/>
-        </w:rPr>
-        <w:t>Use Visual Studio to create a Crystal Report. The database you will want to connect to will be CPS95E that resides in Microsoft SQL Server.</w:t>
-      </w:r>
-    </w:p>
-    <w:p>
-      <w:pPr>
-        <w:spacing w:after="0" w:line="240" w:lineRule="auto"/>
-        <w:rPr>
-          <w:rFonts w:ascii="Times New Roman" w:hAnsi="Times New Roman" w:cs="Times New Roman"/>
-          <w:sz w:val="24"/>
-          <w:szCs w:val="24"/>
-        </w:rPr>
-      </w:pPr>
-    </w:p>
-    <w:p>
-      <w:pPr>
-        <w:spacing w:after="0" w:line="240" w:lineRule="auto"/>
-        <w:rPr>
-          <w:rFonts w:ascii="Times New Roman" w:hAnsi="Times New Roman" w:cs="Times New Roman"/>
-          <w:sz w:val="24"/>
-          <w:szCs w:val="24"/>
-        </w:rPr>
-      </w:pPr>
-      <w:r>
-        <w:rPr>
-          <w:rFonts w:ascii="Times New Roman" w:hAnsi="Times New Roman" w:cs="Times New Roman"/>
-          <w:sz w:val="24"/>
-          <w:szCs w:val="24"/>
-        </w:rPr>
-        <w:t xml:space="preserve">Create a report that provides information on all </w:t>
-      </w:r>
-      <w:r>
-        <w:rPr>
-          <w:rFonts w:ascii="Times New Roman" w:hAnsi="Times New Roman" w:cs="Times New Roman"/>
-          <w:sz w:val="24"/>
-          <w:szCs w:val="24"/>
-        </w:rPr>
-        <w:t>Hispanic</w:t>
-      </w:r>
-      <w:r>
-        <w:rPr>
-          <w:rFonts w:ascii="Times New Roman" w:hAnsi="Times New Roman" w:cs="Times New Roman"/>
-          <w:sz w:val="24"/>
-          <w:szCs w:val="24"/>
-        </w:rPr>
-        <w:t xml:space="preserve"> </w:t>
-      </w:r>
-      <w:r>
-        <w:rPr>
-          <w:rFonts w:ascii="Times New Roman" w:hAnsi="Times New Roman" w:cs="Times New Roman"/>
-          <w:sz w:val="24"/>
-          <w:szCs w:val="24"/>
-        </w:rPr>
-        <w:t xml:space="preserve">patients by the age range selected by the user. The report needs to also display what immunizations each patient has had. </w:t>
-      </w:r>
-    </w:p>
-    <w:p>
-      <w:pPr>
-        <w:spacing w:after="0" w:line="240" w:lineRule="auto"/>
-        <w:rPr>
-          <w:rFonts w:ascii="Times New Roman" w:hAnsi="Times New Roman" w:cs="Times New Roman"/>
-          <w:sz w:val="24"/>
-          <w:szCs w:val="24"/>
-        </w:rPr>
-      </w:pPr>
-    </w:p>
-    <w:p>
-      <w:pPr>
-        <w:spacing w:after="0" w:line="240" w:lineRule="auto"/>
-        <w:rPr>
-          <w:rFonts w:ascii="Times New Roman" w:hAnsi="Times New Roman" w:cs="Times New Roman"/>
-          <w:sz w:val="24"/>
-          <w:szCs w:val="24"/>
-        </w:rPr>
-      </w:pPr>
-      <w:r>
-        <w:rPr>
-          <w:rFonts w:ascii="Times New Roman" w:hAnsi="Times New Roman" w:cs="Times New Roman"/>
-          <w:sz w:val="24"/>
-          <w:szCs w:val="24"/>
-        </w:rPr>
-        <w:t xml:space="preserve">Provide a count of immunizations for each patient as well as a distinct count </w:t>
-      </w:r>
-      <w:r>
-        <w:rPr>
-          <w:rFonts w:ascii="Times New Roman" w:hAnsi="Times New Roman" w:cs="Times New Roman"/>
-          <w:sz w:val="24"/>
-          <w:szCs w:val="24"/>
-        </w:rPr>
-        <w:t xml:space="preserve">of immunizations by patient.  </w:t>
-      </w:r>
-    </w:p>
-    <w:p>
-      <w:pPr>
-        <w:spacing w:after="0" w:line="240" w:lineRule="auto"/>
-        <w:rPr>
-          <w:rFonts w:ascii="Times New Roman" w:hAnsi="Times New Roman" w:cs="Times New Roman"/>
-          <w:sz w:val="24"/>
-          <w:szCs w:val="24"/>
-        </w:rPr>
-      </w:pPr>
-    </w:p>
-    <w:p>
-      <w:pPr>
-        <w:spacing w:after="0" w:line="240" w:lineRule="auto"/>
-        <w:rPr>
-          <w:rFonts w:ascii="Times New Roman" w:hAnsi="Times New Roman" w:cs="Times New Roman"/>
-          <w:sz w:val="24"/>
-          <w:szCs w:val="24"/>
-        </w:rPr>
-      </w:pPr>
-      <w:r>
-        <w:rPr>
-          <w:rFonts w:ascii="Times New Roman" w:hAnsi="Times New Roman" w:cs="Times New Roman"/>
-          <w:color w:val="FF0000"/>
-          <w:sz w:val="24"/>
-          <w:szCs w:val="24"/>
-        </w:rPr>
-        <w:t>Screen Print Report Here</w:t>
-      </w:r>
-    </w:p>
-    <w:p>
-      <w:pPr>
-        <w:spacing w:after="0" w:line="240" w:lineRule="auto"/>
-        <w:rPr>
-          <w:rFonts w:ascii="Times New Roman" w:hAnsi="Times New Roman" w:cs="Times New Roman"/>
-          <w:sz w:val="24"/>
-          <w:szCs w:val="24"/>
-        </w:rPr>
-      </w:pPr>
-      <w:r>
-        <w:rPr>
-          <w:rFonts w:ascii="Times New Roman" w:hAnsi="Times New Roman" w:cs="Times New Roman"/>
-          <w:sz w:val="24"/>
-          <w:szCs w:val="24"/>
-        </w:rPr>
-        <w:t>Name the Crystal Report, Lab 2 Part D Your Name.rpt</w:t>
-      </w:r>
-      <w:r>
-        <w:rPr>
-          <w:rFonts w:ascii="Times New Roman" w:hAnsi="Times New Roman" w:cs="Times New Roman"/>
-          <w:sz w:val="24"/>
-          <w:szCs w:val="24"/>
-        </w:rPr>
-        <w:t xml:space="preserve"> Example: Lab2PartD_</w:t>
-      </w:r>
-      <w:r>
-        <w:rPr>
-          <w:rFonts w:ascii="Times New Roman" w:hAnsi="Times New Roman" w:cs="Times New Roman"/>
-          <w:sz w:val="24"/>
-          <w:szCs w:val="24"/>
-        </w:rPr>
-        <w:t>LStewart.rpt</w:t>
-      </w:r>
-      <w:r>
-        <w:rPr>
-          <w:rFonts w:ascii="Times New Roman" w:hAnsi="Times New Roman" w:cs="Times New Roman"/>
-          <w:sz w:val="24"/>
-          <w:szCs w:val="24"/>
-        </w:rPr>
-        <w:br/>
-      </w:r>
     </w:p>
     <w:sectPr>
-      <w:headerReference w:type="default" r:id="rId9"/>
-      <w:footerReference w:type="default" r:id="rId10"/>
+      <w:headerReference w:type="default" r:id="rId10"/>
+      <w:footerReference w:type="default" r:id="rId11"/>
       <w:pgSz w:w="12240" w:h="15840"/>
       <w:pgMar w:top="1440" w:right="1440" w:bottom="1440" w:left="1440" w:header="720" w:footer="720" w:gutter="0"/>
       <w:cols w:space="720"/>
@@ -2583,6 +2645,13 @@
     <w:pitch w:val="variable"/>
     <w:sig w:usb0="E1002EFF" w:usb1="C000605B" w:usb2="00000029" w:usb3="00000000" w:csb0="000101FF" w:csb1="00000000"/>
   </w:font>
+  <w:font w:name="Segoe UI Emoji">
+    <w:panose1 w:val="020B0502040204020203"/>
+    <w:charset w:val="00"/>
+    <w:family w:val="swiss"/>
+    <w:pitch w:val="variable"/>
+    <w:sig w:usb0="00000003" w:usb1="02000000" w:usb2="00000000" w:usb3="00000000" w:csb0="00000001" w:csb1="00000000"/>
+  </w:font>
   <w:font w:name="Cambria">
     <w:panose1 w:val="02040503050406030204"/>
     <w:charset w:val="00"/>
@@ -2628,6 +2697,7 @@
     <w:rsid w:val="00736788"/>
     <w:rsid w:val="0089076D"/>
     <w:rsid w:val="00970B74"/>
+    <w:rsid w:val="00A72338"/>
     <w:rsid w:val="00CA02E7"/>
   </w:rsids>
   <m:mathPr>

</xml_diff>